<commit_message>
Test run on taglib-sharp; fixed custom attribute issue and added items to the backlog.
</commit_message>
<xml_diff>
--- a/NuDoc.docx
+++ b/NuDoc.docx
@@ -446,7 +446,266 @@
         <w:t>FxCop</w:t>
       </w:r>
     </w:p>
-    <w:p>
+    <w:p/>
+    <w:p/>
+    <w:p>
+      <w:pPr>
+        <w:rPr>
+          <w:b/>
+          <w:lang w:val="en-US"/>
+        </w:rPr>
+      </w:pPr>
+      <w:r>
+        <w:rPr>
+          <w:b/>
+          <w:lang w:val="en-US"/>
+        </w:rPr>
+        <w:t>Test run on TagLib</w:t>
+      </w:r>
+      <w:r>
+        <w:rPr>
+          <w:b/>
+          <w:lang w:val="en-US"/>
+        </w:rPr>
+        <w:t>-sharp.</w:t>
+      </w:r>
+    </w:p>
+    <w:p>
+      <w:pPr>
+        <w:pStyle w:val="ListParagraph"/>
+        <w:numPr>
+          <w:ilvl w:val="0"/>
+          <w:numId w:val="2"/>
+        </w:numPr>
+        <w:autoSpaceDE w:val="0"/>
+        <w:autoSpaceDN w:val="0"/>
+        <w:adjustRightInd w:val="0"/>
+        <w:spacing w:after="0" w:line="240" w:lineRule="auto"/>
+      </w:pPr>
+      <w:r>
+        <w:t>page title: assembly name</w:t>
+      </w:r>
+    </w:p>
+    <w:p>
+      <w:pPr>
+        <w:pStyle w:val="ListParagraph"/>
+        <w:numPr>
+          <w:ilvl w:val="0"/>
+          <w:numId w:val="2"/>
+        </w:numPr>
+        <w:autoSpaceDE w:val="0"/>
+        <w:autoSpaceDN w:val="0"/>
+        <w:adjustRightInd w:val="0"/>
+        <w:spacing w:after="0" w:line="240" w:lineRule="auto"/>
+      </w:pPr>
+      <w:r>
+        <w:t>page header</w:t>
+      </w:r>
+    </w:p>
+    <w:p>
+      <w:pPr>
+        <w:pStyle w:val="ListParagraph"/>
+        <w:numPr>
+          <w:ilvl w:val="0"/>
+          <w:numId w:val="2"/>
+        </w:numPr>
+        <w:autoSpaceDE w:val="0"/>
+        <w:autoSpaceDN w:val="0"/>
+        <w:adjustRightInd w:val="0"/>
+        <w:spacing w:after="0" w:line="240" w:lineRule="auto"/>
+      </w:pPr>
+      <w:r>
+        <w:t>maybe more space between types</w:t>
+      </w:r>
+    </w:p>
+    <w:p>
+      <w:pPr>
+        <w:pStyle w:val="ListParagraph"/>
+        <w:numPr>
+          <w:ilvl w:val="0"/>
+          <w:numId w:val="2"/>
+        </w:numPr>
+        <w:autoSpaceDE w:val="0"/>
+        <w:autoSpaceDN w:val="0"/>
+        <w:adjustRightInd w:val="0"/>
+        <w:spacing w:after="0" w:line="240" w:lineRule="auto"/>
+        <w:rPr>
+          <w:lang w:val="en-US"/>
+        </w:rPr>
+      </w:pPr>
+      <w:r>
+        <w:rPr>
+          <w:lang w:val="en-US"/>
+        </w:rPr>
+        <w:t>type overview table needed (all types in assembly, with namespace)</w:t>
+      </w:r>
+    </w:p>
+    <w:p>
+      <w:pPr>
+        <w:pStyle w:val="ListParagraph"/>
+        <w:numPr>
+          <w:ilvl w:val="0"/>
+          <w:numId w:val="2"/>
+        </w:numPr>
+        <w:autoSpaceDE w:val="0"/>
+        <w:autoSpaceDN w:val="0"/>
+        <w:adjustRightInd w:val="0"/>
+        <w:spacing w:after="0" w:line="240" w:lineRule="auto"/>
+      </w:pPr>
+      <w:r>
+        <w:t xml:space="preserve">generic class: don’t show the &lt;T&gt; in the header. E.g. </w:t>
+      </w:r>
+      <w:r>
+        <w:rPr>
+          <w:lang w:val="en-US"/>
+        </w:rPr>
+        <w:t>ArrayIFDEntry&lt;T&gt; class</w:t>
+      </w:r>
+    </w:p>
+    <w:p>
+      <w:pPr>
+        <w:pStyle w:val="ListParagraph"/>
+        <w:numPr>
+          <w:ilvl w:val="0"/>
+          <w:numId w:val="2"/>
+        </w:numPr>
+        <w:autoSpaceDE w:val="0"/>
+        <w:autoSpaceDN w:val="0"/>
+        <w:adjustRightInd w:val="0"/>
+        <w:spacing w:after="0" w:line="240" w:lineRule="auto"/>
+      </w:pPr>
+      <w:r>
+        <w:rPr>
+          <w:lang w:val="en-US"/>
+        </w:rPr>
+        <w:t>expand cref’s. E.g. This class extends &lt;see cref="Frame" /&gt;, implementing support for</w:t>
+      </w:r>
+      <w:r>
+        <w:t>... (</w:t>
+      </w:r>
+      <w:r>
+        <w:rPr>
+          <w:lang w:val="en-US"/>
+        </w:rPr>
+        <w:t>AttachedPictureFrame</w:t>
+      </w:r>
+      <w:r>
+        <w:t>)</w:t>
+      </w:r>
+    </w:p>
+    <w:p>
+      <w:pPr>
+        <w:pStyle w:val="ListParagraph"/>
+        <w:numPr>
+          <w:ilvl w:val="0"/>
+          <w:numId w:val="2"/>
+        </w:numPr>
+        <w:autoSpaceDE w:val="0"/>
+        <w:autoSpaceDN w:val="0"/>
+        <w:adjustRightInd w:val="0"/>
+        <w:spacing w:after="0" w:line="240" w:lineRule="auto"/>
+      </w:pPr>
+      <w:r>
+        <w:t>show/hide members</w:t>
+      </w:r>
+    </w:p>
+    <w:p>
+      <w:pPr>
+        <w:pStyle w:val="ListParagraph"/>
+        <w:numPr>
+          <w:ilvl w:val="0"/>
+          <w:numId w:val="2"/>
+        </w:numPr>
+        <w:autoSpaceDE w:val="0"/>
+        <w:autoSpaceDN w:val="0"/>
+        <w:adjustRightInd w:val="0"/>
+        <w:spacing w:after="0" w:line="240" w:lineRule="auto"/>
+      </w:pPr>
+      <w:r>
+        <w:t>add links for urls?</w:t>
+      </w:r>
+    </w:p>
+    <w:p>
+      <w:pPr>
+        <w:pStyle w:val="ListParagraph"/>
+        <w:numPr>
+          <w:ilvl w:val="0"/>
+          <w:numId w:val="2"/>
+        </w:numPr>
+        <w:autoSpaceDE w:val="0"/>
+        <w:autoSpaceDN w:val="0"/>
+        <w:adjustRightInd w:val="0"/>
+        <w:spacing w:after="0" w:line="240" w:lineRule="auto"/>
+      </w:pPr>
+      <w:r>
+        <w:t>some formatting for highlighting the member name could be useful</w:t>
+      </w:r>
+    </w:p>
+    <w:p>
+      <w:pPr>
+        <w:pStyle w:val="ListParagraph"/>
+        <w:numPr>
+          <w:ilvl w:val="0"/>
+          <w:numId w:val="2"/>
+        </w:numPr>
+        <w:autoSpaceDE w:val="0"/>
+        <w:autoSpaceDN w:val="0"/>
+        <w:adjustRightInd w:val="0"/>
+        <w:spacing w:after="0" w:line="240" w:lineRule="auto"/>
+        <w:rPr>
+          <w:lang w:val="en-US"/>
+        </w:rPr>
+      </w:pPr>
+      <w:r>
+        <w:rPr>
+          <w:lang w:val="en-US"/>
+        </w:rPr>
+        <w:t xml:space="preserve">class File : File, System.IDisposable: this is pathological. </w:t>
+      </w:r>
+      <w:r>
+        <w:t>Special case handling would just be putting lipstick on a pig.</w:t>
+      </w:r>
+    </w:p>
+    <w:p>
+      <w:pPr>
+        <w:pStyle w:val="ListParagraph"/>
+        <w:numPr>
+          <w:ilvl w:val="0"/>
+          <w:numId w:val="2"/>
+        </w:numPr>
+        <w:autoSpaceDE w:val="0"/>
+        <w:autoSpaceDN w:val="0"/>
+        <w:adjustRightInd w:val="0"/>
+        <w:spacing w:after="0" w:line="240" w:lineRule="auto"/>
+        <w:rPr>
+          <w:lang w:val="en-US"/>
+        </w:rPr>
+      </w:pPr>
+      <w:r>
+        <w:rPr>
+          <w:lang w:val="en-US"/>
+        </w:rPr>
+        <w:t>maybe put the class description headers in (invisible) tables, so that they line wrap like the tables do.</w:t>
+      </w:r>
+    </w:p>
+    <w:p>
+      <w:pPr>
+        <w:autoSpaceDE w:val="0"/>
+        <w:autoSpaceDN w:val="0"/>
+        <w:adjustRightInd w:val="0"/>
+        <w:spacing w:after="0" w:line="240" w:lineRule="auto"/>
+        <w:ind w:left="360"/>
+        <w:rPr>
+          <w:lang w:val="en-US"/>
+        </w:rPr>
+      </w:pPr>
+    </w:p>
+    <w:p>
+      <w:pPr>
+        <w:rPr>
+          <w:lang w:val="en-US"/>
+        </w:rPr>
+      </w:pPr>
       <w:bookmarkStart w:id="0" w:name="_GoBack"/>
       <w:bookmarkEnd w:id="0"/>
     </w:p>
@@ -463,6 +722,119 @@
 <file path=word/numbering.xml><?xml version="1.0" encoding="utf-8"?>
 <w:numbering xmlns:wpc="http://schemas.microsoft.com/office/word/2010/wordprocessingCanvas" xmlns:mc="http://schemas.openxmlformats.org/markup-compatibility/2006" xmlns:o="urn:schemas-microsoft-com:office:office" xmlns:r="http://schemas.openxmlformats.org/officeDocument/2006/relationships" xmlns:m="http://schemas.openxmlformats.org/officeDocument/2006/math" xmlns:v="urn:schemas-microsoft-com:vml" xmlns:wp14="http://schemas.microsoft.com/office/word/2010/wordprocessingDrawing" xmlns:wp="http://schemas.openxmlformats.org/drawingml/2006/wordprocessingDrawing" xmlns:w10="urn:schemas-microsoft-com:office:word" xmlns:w="http://schemas.openxmlformats.org/wordprocessingml/2006/main" xmlns:w14="http://schemas.microsoft.com/office/word/2010/wordml" xmlns:wpg="http://schemas.microsoft.com/office/word/2010/wordprocessingGroup" xmlns:wpi="http://schemas.microsoft.com/office/word/2010/wordprocessingInk" xmlns:wne="http://schemas.microsoft.com/office/word/2006/wordml" xmlns:wps="http://schemas.microsoft.com/office/word/2010/wordprocessingShape" mc:Ignorable="w14 wp14">
   <w:abstractNum w:abstractNumId="0">
+    <w:nsid w:val="4A4A4452"/>
+    <w:multiLevelType w:val="hybridMultilevel"/>
+    <w:tmpl w:val="A0EE36BE"/>
+    <w:lvl w:ilvl="0" w:tplc="041D0001">
+      <w:start w:val="1"/>
+      <w:numFmt w:val="bullet"/>
+      <w:lvlText w:val=""/>
+      <w:lvlJc w:val="left"/>
+      <w:pPr>
+        <w:ind w:left="720" w:hanging="360"/>
+      </w:pPr>
+      <w:rPr>
+        <w:rFonts w:ascii="Symbol" w:hAnsi="Symbol" w:hint="default"/>
+      </w:rPr>
+    </w:lvl>
+    <w:lvl w:ilvl="1" w:tplc="041D0003" w:tentative="1">
+      <w:start w:val="1"/>
+      <w:numFmt w:val="bullet"/>
+      <w:lvlText w:val="o"/>
+      <w:lvlJc w:val="left"/>
+      <w:pPr>
+        <w:ind w:left="1440" w:hanging="360"/>
+      </w:pPr>
+      <w:rPr>
+        <w:rFonts w:ascii="Courier New" w:hAnsi="Courier New" w:cs="Courier New" w:hint="default"/>
+      </w:rPr>
+    </w:lvl>
+    <w:lvl w:ilvl="2" w:tplc="041D0005" w:tentative="1">
+      <w:start w:val="1"/>
+      <w:numFmt w:val="bullet"/>
+      <w:lvlText w:val=""/>
+      <w:lvlJc w:val="left"/>
+      <w:pPr>
+        <w:ind w:left="2160" w:hanging="360"/>
+      </w:pPr>
+      <w:rPr>
+        <w:rFonts w:ascii="Wingdings" w:hAnsi="Wingdings" w:hint="default"/>
+      </w:rPr>
+    </w:lvl>
+    <w:lvl w:ilvl="3" w:tplc="041D0001" w:tentative="1">
+      <w:start w:val="1"/>
+      <w:numFmt w:val="bullet"/>
+      <w:lvlText w:val=""/>
+      <w:lvlJc w:val="left"/>
+      <w:pPr>
+        <w:ind w:left="2880" w:hanging="360"/>
+      </w:pPr>
+      <w:rPr>
+        <w:rFonts w:ascii="Symbol" w:hAnsi="Symbol" w:hint="default"/>
+      </w:rPr>
+    </w:lvl>
+    <w:lvl w:ilvl="4" w:tplc="041D0003" w:tentative="1">
+      <w:start w:val="1"/>
+      <w:numFmt w:val="bullet"/>
+      <w:lvlText w:val="o"/>
+      <w:lvlJc w:val="left"/>
+      <w:pPr>
+        <w:ind w:left="3600" w:hanging="360"/>
+      </w:pPr>
+      <w:rPr>
+        <w:rFonts w:ascii="Courier New" w:hAnsi="Courier New" w:cs="Courier New" w:hint="default"/>
+      </w:rPr>
+    </w:lvl>
+    <w:lvl w:ilvl="5" w:tplc="041D0005" w:tentative="1">
+      <w:start w:val="1"/>
+      <w:numFmt w:val="bullet"/>
+      <w:lvlText w:val=""/>
+      <w:lvlJc w:val="left"/>
+      <w:pPr>
+        <w:ind w:left="4320" w:hanging="360"/>
+      </w:pPr>
+      <w:rPr>
+        <w:rFonts w:ascii="Wingdings" w:hAnsi="Wingdings" w:hint="default"/>
+      </w:rPr>
+    </w:lvl>
+    <w:lvl w:ilvl="6" w:tplc="041D0001" w:tentative="1">
+      <w:start w:val="1"/>
+      <w:numFmt w:val="bullet"/>
+      <w:lvlText w:val=""/>
+      <w:lvlJc w:val="left"/>
+      <w:pPr>
+        <w:ind w:left="5040" w:hanging="360"/>
+      </w:pPr>
+      <w:rPr>
+        <w:rFonts w:ascii="Symbol" w:hAnsi="Symbol" w:hint="default"/>
+      </w:rPr>
+    </w:lvl>
+    <w:lvl w:ilvl="7" w:tplc="041D0003" w:tentative="1">
+      <w:start w:val="1"/>
+      <w:numFmt w:val="bullet"/>
+      <w:lvlText w:val="o"/>
+      <w:lvlJc w:val="left"/>
+      <w:pPr>
+        <w:ind w:left="5760" w:hanging="360"/>
+      </w:pPr>
+      <w:rPr>
+        <w:rFonts w:ascii="Courier New" w:hAnsi="Courier New" w:cs="Courier New" w:hint="default"/>
+      </w:rPr>
+    </w:lvl>
+    <w:lvl w:ilvl="8" w:tplc="041D0005" w:tentative="1">
+      <w:start w:val="1"/>
+      <w:numFmt w:val="bullet"/>
+      <w:lvlText w:val=""/>
+      <w:lvlJc w:val="left"/>
+      <w:pPr>
+        <w:ind w:left="6480" w:hanging="360"/>
+      </w:pPr>
+      <w:rPr>
+        <w:rFonts w:ascii="Wingdings" w:hAnsi="Wingdings" w:hint="default"/>
+      </w:rPr>
+    </w:lvl>
+  </w:abstractNum>
+  <w:abstractNum w:abstractNumId="1">
     <w:nsid w:val="77F8402C"/>
     <w:multiLevelType w:val="hybridMultilevel"/>
     <w:tmpl w:val="41A237D4"/>
@@ -576,6 +948,9 @@
     </w:lvl>
   </w:abstractNum>
   <w:num w:numId="1">
+    <w:abstractNumId w:val="1"/>
+  </w:num>
+  <w:num w:numId="2">
     <w:abstractNumId w:val="0"/>
   </w:num>
 </w:numbering>
@@ -744,7 +1119,6 @@
   <w:style w:type="character" w:default="1" w:styleId="DefaultParagraphFont">
     <w:name w:val="Default Paragraph Font"/>
     <w:uiPriority w:val="1"/>
-    <w:semiHidden/>
     <w:unhideWhenUsed/>
   </w:style>
   <w:style w:type="table" w:default="1" w:styleId="TableNormal">
@@ -973,7 +1347,6 @@
   <w:style w:type="character" w:default="1" w:styleId="DefaultParagraphFont">
     <w:name w:val="Default Paragraph Font"/>
     <w:uiPriority w:val="1"/>
-    <w:semiHidden/>
     <w:unhideWhenUsed/>
   </w:style>
   <w:style w:type="table" w:default="1" w:styleId="TableNormal">

</xml_diff>

<commit_message>
Improved the contents and formatting of the HTML API reference.
</commit_message>
<xml_diff>
--- a/NuDoc.docx
+++ b/NuDoc.docx
@@ -481,8 +481,14 @@
         <w:autoSpaceDN w:val="0"/>
         <w:adjustRightInd w:val="0"/>
         <w:spacing w:after="0" w:line="240" w:lineRule="auto"/>
-      </w:pPr>
-      <w:r>
+        <w:rPr>
+          <w:strike/>
+        </w:rPr>
+      </w:pPr>
+      <w:r>
+        <w:rPr>
+          <w:strike/>
+        </w:rPr>
         <w:t>page title: assembly name</w:t>
       </w:r>
     </w:p>
@@ -497,8 +503,14 @@
         <w:autoSpaceDN w:val="0"/>
         <w:adjustRightInd w:val="0"/>
         <w:spacing w:after="0" w:line="240" w:lineRule="auto"/>
-      </w:pPr>
-      <w:r>
+        <w:rPr>
+          <w:strike/>
+        </w:rPr>
+      </w:pPr>
+      <w:r>
+        <w:rPr>
+          <w:strike/>
+        </w:rPr>
         <w:t>page header</w:t>
       </w:r>
     </w:p>
@@ -513,8 +525,14 @@
         <w:autoSpaceDN w:val="0"/>
         <w:adjustRightInd w:val="0"/>
         <w:spacing w:after="0" w:line="240" w:lineRule="auto"/>
-      </w:pPr>
-      <w:r>
+        <w:rPr>
+          <w:strike/>
+        </w:rPr>
+      </w:pPr>
+      <w:r>
+        <w:rPr>
+          <w:strike/>
+        </w:rPr>
         <w:t>maybe more space between types</w:t>
       </w:r>
     </w:p>
@@ -530,11 +548,13 @@
         <w:adjustRightInd w:val="0"/>
         <w:spacing w:after="0" w:line="240" w:lineRule="auto"/>
         <w:rPr>
-          <w:lang w:val="en-US"/>
-        </w:rPr>
-      </w:pPr>
-      <w:r>
-        <w:rPr>
+          <w:strike/>
+          <w:lang w:val="en-US"/>
+        </w:rPr>
+      </w:pPr>
+      <w:r>
+        <w:rPr>
+          <w:strike/>
           <w:lang w:val="en-US"/>
         </w:rPr>
         <w:t>type overview table needed (all types in assembly, with namespace)</w:t>
@@ -552,8 +572,16 @@
         <w:adjustRightInd w:val="0"/>
         <w:spacing w:after="0" w:line="240" w:lineRule="auto"/>
       </w:pPr>
-      <w:r>
-        <w:t xml:space="preserve">generic class: don’t show the &lt;T&gt; in the header. E.g. </w:t>
+      <w:bookmarkStart w:id="0" w:name="_GoBack"/>
+      <w:bookmarkEnd w:id="0"/>
+      <w:r>
+        <w:rPr>
+          <w:lang w:val="en-US"/>
+        </w:rPr>
+        <w:t xml:space="preserve">generic class: don’t show the &lt;T&gt; in the header. </w:t>
+      </w:r>
+      <w:r>
+        <w:t xml:space="preserve">E.g. </w:t>
       </w:r>
       <w:r>
         <w:rPr>
@@ -581,7 +609,13 @@
         <w:t>expand cref’s. E.g. This class extends &lt;see cref="Frame" /&gt;, implementing support for</w:t>
       </w:r>
       <w:r>
-        <w:t>... (</w:t>
+        <w:rPr>
+          <w:lang w:val="en-US"/>
+        </w:rPr>
+        <w:t xml:space="preserve">... </w:t>
+      </w:r>
+      <w:r>
+        <w:t>(</w:t>
       </w:r>
       <w:r>
         <w:rPr>
@@ -636,8 +670,14 @@
         <w:autoSpaceDN w:val="0"/>
         <w:adjustRightInd w:val="0"/>
         <w:spacing w:after="0" w:line="240" w:lineRule="auto"/>
-      </w:pPr>
-      <w:r>
+        <w:rPr>
+          <w:lang w:val="en-US"/>
+        </w:rPr>
+      </w:pPr>
+      <w:r>
+        <w:rPr>
+          <w:lang w:val="en-US"/>
+        </w:rPr>
         <w:t>some formatting for highlighting the member name could be useful</w:t>
       </w:r>
     </w:p>
@@ -663,6 +703,9 @@
         <w:t xml:space="preserve">class File : File, System.IDisposable: this is pathological. </w:t>
       </w:r>
       <w:r>
+        <w:rPr>
+          <w:lang w:val="en-US"/>
+        </w:rPr>
         <w:t>Special case handling would just be putting lipstick on a pig.</w:t>
       </w:r>
     </w:p>
@@ -678,14 +721,44 @@
         <w:adjustRightInd w:val="0"/>
         <w:spacing w:after="0" w:line="240" w:lineRule="auto"/>
         <w:rPr>
-          <w:lang w:val="en-US"/>
-        </w:rPr>
-      </w:pPr>
-      <w:r>
-        <w:rPr>
+          <w:strike/>
+          <w:lang w:val="en-US"/>
+        </w:rPr>
+      </w:pPr>
+      <w:r>
+        <w:rPr>
+          <w:strike/>
           <w:lang w:val="en-US"/>
         </w:rPr>
         <w:t>maybe put the class description headers in (invisible) tables, so that they line wrap like the tables do.</w:t>
+      </w:r>
+    </w:p>
+    <w:p>
+      <w:pPr>
+        <w:pStyle w:val="ListParagraph"/>
+        <w:numPr>
+          <w:ilvl w:val="0"/>
+          <w:numId w:val="2"/>
+        </w:numPr>
+        <w:autoSpaceDE w:val="0"/>
+        <w:autoSpaceDN w:val="0"/>
+        <w:adjustRightInd w:val="0"/>
+        <w:spacing w:after="0" w:line="240" w:lineRule="auto"/>
+        <w:rPr>
+          <w:lang w:val="en-US"/>
+        </w:rPr>
+      </w:pPr>
+      <w:r>
+        <w:rPr>
+          <w:lang w:val="en-US"/>
+        </w:rPr>
+        <w:t>link the types in the type overview table to the type details</w:t>
+      </w:r>
+      <w:r>
+        <w:rPr>
+          <w:lang w:val="en-US"/>
+        </w:rPr>
+        <w:t xml:space="preserve"> (fragment url)</w:t>
       </w:r>
     </w:p>
     <w:p>
@@ -706,8 +779,6 @@
           <w:lang w:val="en-US"/>
         </w:rPr>
       </w:pPr>
-      <w:bookmarkStart w:id="0" w:name="_GoBack"/>
-      <w:bookmarkEnd w:id="0"/>
     </w:p>
     <w:sectPr>
       <w:pgSz w:w="11906" w:h="16838"/>
@@ -1119,6 +1190,7 @@
   <w:style w:type="character" w:default="1" w:styleId="DefaultParagraphFont">
     <w:name w:val="Default Paragraph Font"/>
     <w:uiPriority w:val="1"/>
+    <w:semiHidden/>
     <w:unhideWhenUsed/>
   </w:style>
   <w:style w:type="table" w:default="1" w:styleId="TableNormal">
@@ -1347,6 +1419,7 @@
   <w:style w:type="character" w:default="1" w:styleId="DefaultParagraphFont">
     <w:name w:val="Default Paragraph Font"/>
     <w:uiPriority w:val="1"/>
+    <w:semiHidden/>
     <w:unhideWhenUsed/>
   </w:style>
   <w:style w:type="table" w:default="1" w:styleId="TableNormal">

</xml_diff>

<commit_message>
Improved handling of cref's in the slashdoc summaries: link to types in the same assembly and display name for other types. Added NUnit and Moq assemblies. Refactored the ApiReferenceHtmlWriterTests class.
</commit_message>
<xml_diff>
--- a/NuDoc.docx
+++ b/NuDoc.docx
@@ -384,7 +384,7 @@
           <w:lang w:val="en-US"/>
         </w:rPr>
         <w:lastRenderedPageBreak/>
-        <w:t>Current state</w:t>
+        <w:t>TODO (backlog)</w:t>
       </w:r>
     </w:p>
     <w:p>
@@ -468,7 +468,73 @@
         <w:t>FxCop</w:t>
       </w:r>
     </w:p>
-    <w:p/>
+    <w:p>
+      <w:pPr>
+        <w:pStyle w:val="ListParagraph"/>
+        <w:numPr>
+          <w:ilvl w:val="0"/>
+          <w:numId w:val="1"/>
+        </w:numPr>
+        <w:rPr>
+          <w:lang w:val="en-US"/>
+        </w:rPr>
+      </w:pPr>
+      <w:r>
+        <w:rPr>
+          <w:lang w:val="en-US"/>
+        </w:rPr>
+        <w:t xml:space="preserve">clean up source tree (e.g. </w:t>
+      </w:r>
+      <w:r>
+        <w:rPr>
+          <w:lang w:val="en-US"/>
+        </w:rPr>
+        <w:t>move FxCop files)</w:t>
+      </w:r>
+    </w:p>
+    <w:p>
+      <w:pPr>
+        <w:pStyle w:val="ListParagraph"/>
+        <w:numPr>
+          <w:ilvl w:val="0"/>
+          <w:numId w:val="1"/>
+        </w:numPr>
+        <w:rPr>
+          <w:lang w:val="en-US"/>
+        </w:rPr>
+      </w:pPr>
+      <w:r>
+        <w:rPr>
+          <w:lang w:val="en-US"/>
+        </w:rPr>
+        <w:t>license</w:t>
+      </w:r>
+    </w:p>
+    <w:p>
+      <w:pPr>
+        <w:pStyle w:val="ListParagraph"/>
+        <w:numPr>
+          <w:ilvl w:val="0"/>
+          <w:numId w:val="1"/>
+        </w:numPr>
+        <w:rPr>
+          <w:lang w:val="en-US"/>
+        </w:rPr>
+      </w:pPr>
+      <w:r>
+        <w:rPr>
+          <w:lang w:val="en-US"/>
+        </w:rPr>
+        <w:t>readme</w:t>
+      </w:r>
+    </w:p>
+    <w:p>
+      <w:pPr>
+        <w:rPr>
+          <w:lang w:val="en-US"/>
+        </w:rPr>
+      </w:pPr>
+    </w:p>
     <w:p>
       <w:pPr>
         <w:rPr>
@@ -504,11 +570,13 @@
         <w:spacing w:after="0" w:line="240" w:lineRule="auto"/>
         <w:rPr>
           <w:strike/>
-        </w:rPr>
-      </w:pPr>
-      <w:r>
-        <w:rPr>
-          <w:strike/>
+          <w:lang w:val="en-US"/>
+        </w:rPr>
+      </w:pPr>
+      <w:r>
+        <w:rPr>
+          <w:strike/>
+          <w:lang w:val="en-US"/>
         </w:rPr>
         <w:t>page title: assembly name</w:t>
       </w:r>
@@ -526,11 +594,13 @@
         <w:spacing w:after="0" w:line="240" w:lineRule="auto"/>
         <w:rPr>
           <w:strike/>
-        </w:rPr>
-      </w:pPr>
-      <w:r>
-        <w:rPr>
-          <w:strike/>
+          <w:lang w:val="en-US"/>
+        </w:rPr>
+      </w:pPr>
+      <w:r>
+        <w:rPr>
+          <w:strike/>
+          <w:lang w:val="en-US"/>
         </w:rPr>
         <w:t>page header</w:t>
       </w:r>
@@ -548,11 +618,13 @@
         <w:spacing w:after="0" w:line="240" w:lineRule="auto"/>
         <w:rPr>
           <w:strike/>
-        </w:rPr>
-      </w:pPr>
-      <w:r>
-        <w:rPr>
-          <w:strike/>
+          <w:lang w:val="en-US"/>
+        </w:rPr>
+      </w:pPr>
+      <w:r>
+        <w:rPr>
+          <w:strike/>
+          <w:lang w:val="en-US"/>
         </w:rPr>
         <w:t>maybe more space between types</w:t>
       </w:r>
@@ -665,9 +737,38 @@
         <w:autoSpaceDN w:val="0"/>
         <w:adjustRightInd w:val="0"/>
         <w:spacing w:after="0" w:line="240" w:lineRule="auto"/>
-      </w:pPr>
-      <w:r>
-        <w:t>show/hide members</w:t>
+        <w:rPr>
+          <w:strike/>
+          <w:lang w:val="en-US"/>
+        </w:rPr>
+      </w:pPr>
+      <w:r>
+        <w:rPr>
+          <w:strike/>
+          <w:lang w:val="en-US"/>
+        </w:rPr>
+        <w:t xml:space="preserve">class File : File, System.IDisposable: this is pathological. </w:t>
+      </w:r>
+      <w:r>
+        <w:rPr>
+          <w:strike/>
+          <w:lang w:val="en-US"/>
+        </w:rPr>
+        <w:t xml:space="preserve">Special case handling would just </w:t>
+      </w:r>
+      <w:r>
+        <w:rPr>
+          <w:strike/>
+          <w:lang w:val="en-US"/>
+        </w:rPr>
+        <w:t>make things worse</w:t>
+      </w:r>
+      <w:r>
+        <w:rPr>
+          <w:strike/>
+          <w:lang w:val="en-US"/>
+        </w:rPr>
+        <w:t>.</w:t>
       </w:r>
     </w:p>
     <w:p>
@@ -681,9 +782,17 @@
         <w:autoSpaceDN w:val="0"/>
         <w:adjustRightInd w:val="0"/>
         <w:spacing w:after="0" w:line="240" w:lineRule="auto"/>
-      </w:pPr>
-      <w:r>
-        <w:t>add links for urls?</w:t>
+        <w:rPr>
+          <w:strike/>
+          <w:lang w:val="en-US"/>
+        </w:rPr>
+      </w:pPr>
+      <w:r>
+        <w:rPr>
+          <w:strike/>
+          <w:lang w:val="en-US"/>
+        </w:rPr>
+        <w:t>maybe put the class description headers in (invisible) tables, so that they line wrap like the tables do.</w:t>
       </w:r>
     </w:p>
     <w:p>
@@ -698,14 +807,16 @@
         <w:adjustRightInd w:val="0"/>
         <w:spacing w:after="0" w:line="240" w:lineRule="auto"/>
         <w:rPr>
-          <w:lang w:val="en-US"/>
-        </w:rPr>
-      </w:pPr>
-      <w:r>
-        <w:rPr>
-          <w:lang w:val="en-US"/>
-        </w:rPr>
-        <w:t>some formatting for highlighting the member name could be useful</w:t>
+          <w:strike/>
+          <w:lang w:val="en-US"/>
+        </w:rPr>
+      </w:pPr>
+      <w:r>
+        <w:rPr>
+          <w:strike/>
+          <w:lang w:val="en-US"/>
+        </w:rPr>
+        <w:t>link the types in the type overview table to the type details (fragment url)</w:t>
       </w:r>
     </w:p>
     <w:p>
@@ -724,109 +835,16 @@
           <w:lang w:val="en-US"/>
         </w:rPr>
       </w:pPr>
-      <w:r>
-        <w:rPr>
-          <w:strike/>
-          <w:lang w:val="en-US"/>
-        </w:rPr>
-        <w:t xml:space="preserve">class File : File, System.IDisposable: this is pathological. </w:t>
-      </w:r>
-      <w:r>
-        <w:rPr>
-          <w:strike/>
-          <w:lang w:val="en-US"/>
-        </w:rPr>
-        <w:t xml:space="preserve">Special case handling would just </w:t>
-      </w:r>
-      <w:r>
-        <w:rPr>
-          <w:strike/>
-          <w:lang w:val="en-US"/>
-        </w:rPr>
-        <w:t>make things worse</w:t>
-      </w:r>
-      <w:r>
-        <w:rPr>
-          <w:strike/>
-          <w:lang w:val="en-US"/>
-        </w:rPr>
-        <w:t>.</w:t>
-      </w:r>
-    </w:p>
-    <w:p>
-      <w:pPr>
-        <w:pStyle w:val="ListParagraph"/>
-        <w:numPr>
-          <w:ilvl w:val="0"/>
-          <w:numId w:val="2"/>
-        </w:numPr>
-        <w:autoSpaceDE w:val="0"/>
-        <w:autoSpaceDN w:val="0"/>
-        <w:adjustRightInd w:val="0"/>
-        <w:spacing w:after="0" w:line="240" w:lineRule="auto"/>
-        <w:rPr>
-          <w:strike/>
-          <w:lang w:val="en-US"/>
-        </w:rPr>
-      </w:pPr>
-      <w:r>
-        <w:rPr>
-          <w:strike/>
-          <w:lang w:val="en-US"/>
-        </w:rPr>
-        <w:t>maybe put the class description headers in (invisible) tables, so that they line wrap like the tables do.</w:t>
-      </w:r>
-    </w:p>
-    <w:p>
-      <w:pPr>
-        <w:pStyle w:val="ListParagraph"/>
-        <w:numPr>
-          <w:ilvl w:val="0"/>
-          <w:numId w:val="2"/>
-        </w:numPr>
-        <w:autoSpaceDE w:val="0"/>
-        <w:autoSpaceDN w:val="0"/>
-        <w:adjustRightInd w:val="0"/>
-        <w:spacing w:after="0" w:line="240" w:lineRule="auto"/>
-        <w:rPr>
-          <w:lang w:val="en-US"/>
-        </w:rPr>
-      </w:pPr>
-      <w:r>
-        <w:rPr>
-          <w:lang w:val="en-US"/>
-        </w:rPr>
-        <w:t>link the types in the type overview table to the type details</w:t>
-      </w:r>
-      <w:r>
-        <w:rPr>
-          <w:lang w:val="en-US"/>
-        </w:rPr>
-        <w:t xml:space="preserve"> (fragment url)</w:t>
-      </w:r>
-    </w:p>
-    <w:p>
-      <w:pPr>
-        <w:pStyle w:val="ListParagraph"/>
-        <w:numPr>
-          <w:ilvl w:val="0"/>
-          <w:numId w:val="2"/>
-        </w:numPr>
-        <w:autoSpaceDE w:val="0"/>
-        <w:autoSpaceDN w:val="0"/>
-        <w:adjustRightInd w:val="0"/>
-        <w:spacing w:after="0" w:line="240" w:lineRule="auto"/>
-        <w:rPr>
-          <w:lang w:val="en-US"/>
-        </w:rPr>
-      </w:pPr>
-      <w:r>
-        <w:rPr>
+      <w:bookmarkStart w:id="0" w:name="_GoBack"/>
+      <w:r>
+        <w:rPr>
+          <w:strike/>
           <w:lang w:val="en-US"/>
         </w:rPr>
         <w:t>show type (display) names instead of slashdoc id’s in the summaries. need to back-translate somehow?</w:t>
       </w:r>
     </w:p>
+    <w:bookmarkEnd w:id="0"/>
     <w:p>
       <w:pPr>
         <w:autoSpaceDE w:val="0"/>
@@ -842,11 +860,100 @@
     <w:p>
       <w:pPr>
         <w:rPr>
-          <w:lang w:val="en-US"/>
-        </w:rPr>
-      </w:pPr>
-      <w:bookmarkStart w:id="0" w:name="_GoBack"/>
-      <w:bookmarkEnd w:id="0"/>
+          <w:b/>
+          <w:lang w:val="en-US"/>
+        </w:rPr>
+      </w:pPr>
+      <w:r>
+        <w:rPr>
+          <w:b/>
+          <w:lang w:val="en-US"/>
+        </w:rPr>
+        <w:t>Possible future extensions</w:t>
+      </w:r>
+    </w:p>
+    <w:p>
+      <w:pPr>
+        <w:rPr>
+          <w:lang w:val="en-US"/>
+        </w:rPr>
+      </w:pPr>
+      <w:r>
+        <w:rPr>
+          <w:lang w:val="en-US"/>
+        </w:rPr>
+        <w:t xml:space="preserve">support the slashdoc &lt;list&gt; tag? see </w:t>
+      </w:r>
+      <w:hyperlink r:id="rId8" w:history="1">
+        <w:r>
+          <w:rPr>
+            <w:rStyle w:val="Hyperlink"/>
+            <w:lang w:val="en-US"/>
+          </w:rPr>
+          <w:t>http://msdn.microsoft.com/en-us/library/y3ww3c7e.aspx</w:t>
+        </w:r>
+      </w:hyperlink>
+    </w:p>
+    <w:p>
+      <w:pPr>
+        <w:pStyle w:val="ListParagraph"/>
+        <w:numPr>
+          <w:ilvl w:val="0"/>
+          <w:numId w:val="2"/>
+        </w:numPr>
+        <w:autoSpaceDE w:val="0"/>
+        <w:autoSpaceDN w:val="0"/>
+        <w:adjustRightInd w:val="0"/>
+        <w:spacing w:after="0" w:line="240" w:lineRule="auto"/>
+        <w:rPr>
+          <w:lang w:val="en-US"/>
+        </w:rPr>
+      </w:pPr>
+      <w:r>
+        <w:rPr>
+          <w:lang w:val="en-US"/>
+        </w:rPr>
+        <w:t>some formatting for highlighting the member name could be useful</w:t>
+      </w:r>
+    </w:p>
+    <w:p>
+      <w:pPr>
+        <w:pStyle w:val="ListParagraph"/>
+        <w:numPr>
+          <w:ilvl w:val="0"/>
+          <w:numId w:val="2"/>
+        </w:numPr>
+        <w:autoSpaceDE w:val="0"/>
+        <w:autoSpaceDN w:val="0"/>
+        <w:adjustRightInd w:val="0"/>
+        <w:spacing w:after="0" w:line="240" w:lineRule="auto"/>
+      </w:pPr>
+      <w:r>
+        <w:t>show/hide members</w:t>
+      </w:r>
+    </w:p>
+    <w:p>
+      <w:pPr>
+        <w:pStyle w:val="ListParagraph"/>
+        <w:numPr>
+          <w:ilvl w:val="0"/>
+          <w:numId w:val="2"/>
+        </w:numPr>
+        <w:autoSpaceDE w:val="0"/>
+        <w:autoSpaceDN w:val="0"/>
+        <w:adjustRightInd w:val="0"/>
+        <w:spacing w:after="0" w:line="240" w:lineRule="auto"/>
+      </w:pPr>
+      <w:r>
+        <w:t>add links for urls?</w:t>
+      </w:r>
+    </w:p>
+    <w:p>
+      <w:pPr>
+        <w:rPr>
+          <w:lang w:val="en-US"/>
+        </w:rPr>
+      </w:pPr>
     </w:p>
     <w:sectPr>
       <w:pgSz w:w="11906" w:h="16838"/>

</xml_diff>

<commit_message>
Fixed slashdoc identifiers for instantiated generic types.
</commit_message>
<xml_diff>
--- a/NuDoc.docx
+++ b/NuDoc.docx
@@ -385,6 +385,50 @@
         </w:rPr>
         <w:lastRenderedPageBreak/>
         <w:t>TODO (backlog)</w:t>
+      </w:r>
+    </w:p>
+    <w:p>
+      <w:pPr>
+        <w:pStyle w:val="ListParagraph"/>
+        <w:numPr>
+          <w:ilvl w:val="0"/>
+          <w:numId w:val="1"/>
+        </w:numPr>
+      </w:pPr>
+      <w:bookmarkStart w:id="0" w:name="_GoBack"/>
+      <w:bookmarkEnd w:id="0"/>
+      <w:r>
+        <w:t>command line interface</w:t>
+      </w:r>
+    </w:p>
+    <w:p>
+      <w:pPr>
+        <w:pStyle w:val="ListParagraph"/>
+        <w:numPr>
+          <w:ilvl w:val="0"/>
+          <w:numId w:val="1"/>
+        </w:numPr>
+        <w:rPr>
+          <w:lang w:val="en-US"/>
+        </w:rPr>
+      </w:pPr>
+      <w:r>
+        <w:rPr>
+          <w:lang w:val="en-US"/>
+        </w:rPr>
+        <w:t>reporting of warnings (using Diagnostics.Trace?)</w:t>
+      </w:r>
+    </w:p>
+    <w:p>
+      <w:pPr>
+        <w:pStyle w:val="ListParagraph"/>
+        <w:numPr>
+          <w:ilvl w:val="0"/>
+          <w:numId w:val="1"/>
+        </w:numPr>
+      </w:pPr>
+      <w:r>
+        <w:t>error on missing summary</w:t>
       </w:r>
     </w:p>
     <w:p>
@@ -835,7 +879,6 @@
           <w:lang w:val="en-US"/>
         </w:rPr>
       </w:pPr>
-      <w:bookmarkStart w:id="0" w:name="_GoBack"/>
       <w:r>
         <w:rPr>
           <w:strike/>
@@ -844,7 +887,6 @@
         <w:t>show type (display) names instead of slashdoc id’s in the summaries. need to back-translate somehow?</w:t>
       </w:r>
     </w:p>
-    <w:bookmarkEnd w:id="0"/>
     <w:p>
       <w:pPr>
         <w:autoSpaceDE w:val="0"/>

</xml_diff>

<commit_message>
Added handling of ref and out parameters; both C# and slashdoc.
</commit_message>
<xml_diff>
--- a/NuDoc.docx
+++ b/NuDoc.docx
@@ -395,8 +395,6 @@
           <w:numId w:val="1"/>
         </w:numPr>
       </w:pPr>
-      <w:bookmarkStart w:id="0" w:name="_GoBack"/>
-      <w:bookmarkEnd w:id="0"/>
       <w:r>
         <w:t>command line interface</w:t>
       </w:r>
@@ -911,6 +909,156 @@
           <w:b/>
           <w:lang w:val="en-US"/>
         </w:rPr>
+        <w:t>Test run 2</w:t>
+      </w:r>
+    </w:p>
+    <w:p>
+      <w:pPr>
+        <w:pStyle w:val="ListParagraph"/>
+        <w:numPr>
+          <w:ilvl w:val="0"/>
+          <w:numId w:val="3"/>
+        </w:numPr>
+        <w:rPr>
+          <w:lang w:val="en-US"/>
+        </w:rPr>
+      </w:pPr>
+      <w:r>
+        <w:rPr>
+          <w:lang w:val="en-US"/>
+        </w:rPr>
+        <w:t xml:space="preserve">the trivial methods (Equals, GetHashCode, etc) are present when overridden. </w:t>
+      </w:r>
+      <w:r>
+        <w:rPr>
+          <w:lang w:val="en-US"/>
+        </w:rPr>
+        <w:t>They should be removed.</w:t>
+      </w:r>
+    </w:p>
+    <w:p>
+      <w:pPr>
+        <w:pStyle w:val="ListParagraph"/>
+        <w:numPr>
+          <w:ilvl w:val="0"/>
+          <w:numId w:val="3"/>
+        </w:numPr>
+        <w:rPr>
+          <w:lang w:val="en-US"/>
+        </w:rPr>
+      </w:pPr>
+      <w:r>
+        <w:rPr>
+          <w:lang w:val="en-US"/>
+        </w:rPr>
+        <w:t>“</w:t>
+      </w:r>
+      <w:r>
+        <w:rPr>
+          <w:lang w:val="en-US"/>
+        </w:rPr>
+        <w:t>Provides data for the event.</w:t>
+      </w:r>
+      <w:r>
+        <w:rPr>
+          <w:lang w:val="en-US"/>
+        </w:rPr>
+        <w:t xml:space="preserve">” – was “Provides data for the </w:t>
+      </w:r>
+      <w:r>
+        <w:rPr>
+          <w:lang w:val="en-US"/>
+        </w:rPr>
+        <w:t>&lt;see cref="E:</w:t>
+      </w:r>
+      <w:r>
+        <w:rPr>
+          <w:lang w:val="en-US"/>
+        </w:rPr>
+        <w:t>TheClass</w:t>
+      </w:r>
+      <w:r>
+        <w:rPr>
+          <w:lang w:val="en-US"/>
+        </w:rPr>
+        <w:t>.Finished"/&gt;</w:t>
+      </w:r>
+      <w:r>
+        <w:rPr>
+          <w:lang w:val="en-US"/>
+        </w:rPr>
+        <w:t xml:space="preserve"> event.”; the simple but acceptable fix is to just remove the “E:”.</w:t>
+      </w:r>
+    </w:p>
+    <w:p>
+      <w:pPr>
+        <w:pStyle w:val="ListParagraph"/>
+        <w:numPr>
+          <w:ilvl w:val="0"/>
+          <w:numId w:val="3"/>
+        </w:numPr>
+        <w:rPr>
+          <w:lang w:val="en-US"/>
+        </w:rPr>
+      </w:pPr>
+      <w:r>
+        <w:rPr>
+          <w:lang w:val="en-US"/>
+        </w:rPr>
+        <w:t xml:space="preserve">a class which inherits from </w:t>
+      </w:r>
+      <w:r>
+        <w:rPr>
+          <w:lang w:val="en-US"/>
+        </w:rPr>
+        <w:t>System.Collections.Generic.Dictionary&lt;string, string&gt;</w:t>
+      </w:r>
+      <w:r>
+        <w:rPr>
+          <w:lang w:val="en-US"/>
+        </w:rPr>
+        <w:t xml:space="preserve"> shows up with all the methods of the base class, but without any slashdoc. (It’s not in the slashdoc file so no coding error.)</w:t>
+      </w:r>
+    </w:p>
+    <w:p>
+      <w:pPr>
+        <w:pStyle w:val="ListParagraph"/>
+        <w:numPr>
+          <w:ilvl w:val="1"/>
+          <w:numId w:val="3"/>
+        </w:numPr>
+        <w:rPr>
+          <w:lang w:val="en-US"/>
+        </w:rPr>
+      </w:pPr>
+      <w:r>
+        <w:rPr>
+          <w:lang w:val="en-US"/>
+        </w:rPr>
+        <w:t>this seems to ap</w:t>
+      </w:r>
+      <w:bookmarkStart w:id="0" w:name="_GoBack"/>
+      <w:bookmarkEnd w:id="0"/>
+      <w:r>
+        <w:rPr>
+          <w:lang w:val="en-US"/>
+        </w:rPr>
+        <w:t>ply to all inherited members. it could be worth trying a lookup of the base type in case the type itself doesn’t provide any slashdoc for it.</w:t>
+      </w:r>
+    </w:p>
+    <w:p>
+      <w:pPr>
+        <w:rPr>
+          <w:b/>
+          <w:lang w:val="en-US"/>
+        </w:rPr>
+      </w:pPr>
+      <w:r>
+        <w:rPr>
+          <w:b/>
+          <w:lang w:val="en-US"/>
+        </w:rPr>
+        <w:lastRenderedPageBreak/>
         <w:t>Possible future extensions</w:t>
       </w:r>
     </w:p>
@@ -1010,6 +1158,119 @@
 <file path=word/numbering.xml><?xml version="1.0" encoding="utf-8"?>
 <w:numbering xmlns:wpc="http://schemas.microsoft.com/office/word/2010/wordprocessingCanvas" xmlns:mc="http://schemas.openxmlformats.org/markup-compatibility/2006" xmlns:o="urn:schemas-microsoft-com:office:office" xmlns:r="http://schemas.openxmlformats.org/officeDocument/2006/relationships" xmlns:m="http://schemas.openxmlformats.org/officeDocument/2006/math" xmlns:v="urn:schemas-microsoft-com:vml" xmlns:wp14="http://schemas.microsoft.com/office/word/2010/wordprocessingDrawing" xmlns:wp="http://schemas.openxmlformats.org/drawingml/2006/wordprocessingDrawing" xmlns:w10="urn:schemas-microsoft-com:office:word" xmlns:w="http://schemas.openxmlformats.org/wordprocessingml/2006/main" xmlns:w14="http://schemas.microsoft.com/office/word/2010/wordml" xmlns:wpg="http://schemas.microsoft.com/office/word/2010/wordprocessingGroup" xmlns:wpi="http://schemas.microsoft.com/office/word/2010/wordprocessingInk" xmlns:wne="http://schemas.microsoft.com/office/word/2006/wordml" xmlns:wps="http://schemas.microsoft.com/office/word/2010/wordprocessingShape" mc:Ignorable="w14 wp14">
   <w:abstractNum w:abstractNumId="0">
+    <w:nsid w:val="25E91008"/>
+    <w:multiLevelType w:val="hybridMultilevel"/>
+    <w:tmpl w:val="70D04A9A"/>
+    <w:lvl w:ilvl="0" w:tplc="041D0001">
+      <w:start w:val="1"/>
+      <w:numFmt w:val="bullet"/>
+      <w:lvlText w:val=""/>
+      <w:lvlJc w:val="left"/>
+      <w:pPr>
+        <w:ind w:left="720" w:hanging="360"/>
+      </w:pPr>
+      <w:rPr>
+        <w:rFonts w:ascii="Symbol" w:hAnsi="Symbol" w:hint="default"/>
+      </w:rPr>
+    </w:lvl>
+    <w:lvl w:ilvl="1" w:tplc="041D0003">
+      <w:start w:val="1"/>
+      <w:numFmt w:val="bullet"/>
+      <w:lvlText w:val="o"/>
+      <w:lvlJc w:val="left"/>
+      <w:pPr>
+        <w:ind w:left="1440" w:hanging="360"/>
+      </w:pPr>
+      <w:rPr>
+        <w:rFonts w:ascii="Courier New" w:hAnsi="Courier New" w:cs="Courier New" w:hint="default"/>
+      </w:rPr>
+    </w:lvl>
+    <w:lvl w:ilvl="2" w:tplc="041D0005" w:tentative="1">
+      <w:start w:val="1"/>
+      <w:numFmt w:val="bullet"/>
+      <w:lvlText w:val=""/>
+      <w:lvlJc w:val="left"/>
+      <w:pPr>
+        <w:ind w:left="2160" w:hanging="360"/>
+      </w:pPr>
+      <w:rPr>
+        <w:rFonts w:ascii="Wingdings" w:hAnsi="Wingdings" w:hint="default"/>
+      </w:rPr>
+    </w:lvl>
+    <w:lvl w:ilvl="3" w:tplc="041D0001" w:tentative="1">
+      <w:start w:val="1"/>
+      <w:numFmt w:val="bullet"/>
+      <w:lvlText w:val=""/>
+      <w:lvlJc w:val="left"/>
+      <w:pPr>
+        <w:ind w:left="2880" w:hanging="360"/>
+      </w:pPr>
+      <w:rPr>
+        <w:rFonts w:ascii="Symbol" w:hAnsi="Symbol" w:hint="default"/>
+      </w:rPr>
+    </w:lvl>
+    <w:lvl w:ilvl="4" w:tplc="041D0003" w:tentative="1">
+      <w:start w:val="1"/>
+      <w:numFmt w:val="bullet"/>
+      <w:lvlText w:val="o"/>
+      <w:lvlJc w:val="left"/>
+      <w:pPr>
+        <w:ind w:left="3600" w:hanging="360"/>
+      </w:pPr>
+      <w:rPr>
+        <w:rFonts w:ascii="Courier New" w:hAnsi="Courier New" w:cs="Courier New" w:hint="default"/>
+      </w:rPr>
+    </w:lvl>
+    <w:lvl w:ilvl="5" w:tplc="041D0005" w:tentative="1">
+      <w:start w:val="1"/>
+      <w:numFmt w:val="bullet"/>
+      <w:lvlText w:val=""/>
+      <w:lvlJc w:val="left"/>
+      <w:pPr>
+        <w:ind w:left="4320" w:hanging="360"/>
+      </w:pPr>
+      <w:rPr>
+        <w:rFonts w:ascii="Wingdings" w:hAnsi="Wingdings" w:hint="default"/>
+      </w:rPr>
+    </w:lvl>
+    <w:lvl w:ilvl="6" w:tplc="041D0001" w:tentative="1">
+      <w:start w:val="1"/>
+      <w:numFmt w:val="bullet"/>
+      <w:lvlText w:val=""/>
+      <w:lvlJc w:val="left"/>
+      <w:pPr>
+        <w:ind w:left="5040" w:hanging="360"/>
+      </w:pPr>
+      <w:rPr>
+        <w:rFonts w:ascii="Symbol" w:hAnsi="Symbol" w:hint="default"/>
+      </w:rPr>
+    </w:lvl>
+    <w:lvl w:ilvl="7" w:tplc="041D0003" w:tentative="1">
+      <w:start w:val="1"/>
+      <w:numFmt w:val="bullet"/>
+      <w:lvlText w:val="o"/>
+      <w:lvlJc w:val="left"/>
+      <w:pPr>
+        <w:ind w:left="5760" w:hanging="360"/>
+      </w:pPr>
+      <w:rPr>
+        <w:rFonts w:ascii="Courier New" w:hAnsi="Courier New" w:cs="Courier New" w:hint="default"/>
+      </w:rPr>
+    </w:lvl>
+    <w:lvl w:ilvl="8" w:tplc="041D0005" w:tentative="1">
+      <w:start w:val="1"/>
+      <w:numFmt w:val="bullet"/>
+      <w:lvlText w:val=""/>
+      <w:lvlJc w:val="left"/>
+      <w:pPr>
+        <w:ind w:left="6480" w:hanging="360"/>
+      </w:pPr>
+      <w:rPr>
+        <w:rFonts w:ascii="Wingdings" w:hAnsi="Wingdings" w:hint="default"/>
+      </w:rPr>
+    </w:lvl>
+  </w:abstractNum>
+  <w:abstractNum w:abstractNumId="1">
     <w:nsid w:val="4A4A4452"/>
     <w:multiLevelType w:val="hybridMultilevel"/>
     <w:tmpl w:val="932A37EC"/>
@@ -1123,7 +1384,7 @@
       </w:rPr>
     </w:lvl>
   </w:abstractNum>
-  <w:abstractNum w:abstractNumId="1">
+  <w:abstractNum w:abstractNumId="2">
     <w:nsid w:val="77F8402C"/>
     <w:multiLevelType w:val="hybridMultilevel"/>
     <w:tmpl w:val="369E96EA"/>
@@ -1238,9 +1499,12 @@
     </w:lvl>
   </w:abstractNum>
   <w:num w:numId="1">
+    <w:abstractNumId w:val="2"/>
+  </w:num>
+  <w:num w:numId="2">
     <w:abstractNumId w:val="1"/>
   </w:num>
-  <w:num w:numId="2">
+  <w:num w:numId="3">
     <w:abstractNumId w:val="0"/>
   </w:num>
 </w:numbering>
@@ -1409,7 +1673,6 @@
   <w:style w:type="character" w:default="1" w:styleId="DefaultParagraphFont">
     <w:name w:val="Default Paragraph Font"/>
     <w:uiPriority w:val="1"/>
-    <w:semiHidden/>
     <w:unhideWhenUsed/>
   </w:style>
   <w:style w:type="table" w:default="1" w:styleId="TableNormal">
@@ -1638,7 +1901,6 @@
   <w:style w:type="character" w:default="1" w:styleId="DefaultParagraphFont">
     <w:name w:val="Default Paragraph Font"/>
     <w:uiPriority w:val="1"/>
-    <w:semiHidden/>
     <w:unhideWhenUsed/>
   </w:style>
   <w:style w:type="table" w:default="1" w:styleId="TableNormal">

</xml_diff>

<commit_message>
Optional reporting of missing xml documentation for types and members. Added an ILog/ConsoleLogger pair for the reporting. Refactoring.
</commit_message>
<xml_diff>
--- a/NuDoc.docx
+++ b/NuDoc.docx
@@ -396,7 +396,13 @@
         </w:numPr>
       </w:pPr>
       <w:r>
-        <w:t>command line interface</w:t>
+        <w:t>ordna upp testklasserna; just nu finns det separata för C#, slashdoc, sample assembly. inte bra.</w:t>
+      </w:r>
+      <w:r>
+        <w:t xml:space="preserve"> – flytta alla till sample assembly</w:t>
+      </w:r>
+      <w:r>
+        <w:t>, åtminstone de för slashdoc</w:t>
       </w:r>
     </w:p>
     <w:p>
@@ -414,7 +420,7 @@
         <w:rPr>
           <w:lang w:val="en-US"/>
         </w:rPr>
-        <w:t>reporting of warnings (using Diagnostics.Trace?)</w:t>
+        <w:t>plain old code review and refactoring.</w:t>
       </w:r>
     </w:p>
     <w:p>
@@ -424,9 +430,15 @@
           <w:ilvl w:val="0"/>
           <w:numId w:val="1"/>
         </w:numPr>
-      </w:pPr>
-      <w:r>
-        <w:t>error on missing summary</w:t>
+        <w:rPr>
+          <w:lang w:val="en-US"/>
+        </w:rPr>
+      </w:pPr>
+      <w:r>
+        <w:rPr>
+          <w:lang w:val="en-US"/>
+        </w:rPr>
+        <w:t>StyleCop</w:t>
       </w:r>
     </w:p>
     <w:p>
@@ -436,77 +448,14 @@
           <w:ilvl w:val="0"/>
           <w:numId w:val="1"/>
         </w:numPr>
-      </w:pPr>
-      <w:r>
-        <w:t>ordna upp testklasserna; just nu finns det separata för C#, slashdoc, sample assembly. inte bra.</w:t>
-      </w:r>
-    </w:p>
-    <w:p>
-      <w:pPr>
-        <w:pStyle w:val="ListParagraph"/>
-        <w:numPr>
-          <w:ilvl w:val="0"/>
-          <w:numId w:val="1"/>
-        </w:numPr>
-        <w:rPr>
-          <w:lang w:val="en-US"/>
-        </w:rPr>
-      </w:pPr>
-      <w:r>
-        <w:rPr>
-          <w:lang w:val="en-US"/>
-        </w:rPr>
-        <w:t>plain old code review and refactoring.</w:t>
-      </w:r>
-    </w:p>
-    <w:p>
-      <w:pPr>
-        <w:pStyle w:val="ListParagraph"/>
-        <w:numPr>
-          <w:ilvl w:val="0"/>
-          <w:numId w:val="1"/>
-        </w:numPr>
-      </w:pPr>
-      <w:r>
-        <w:t>StyleCop</w:t>
-      </w:r>
-    </w:p>
-    <w:p>
-      <w:pPr>
-        <w:pStyle w:val="ListParagraph"/>
-        <w:numPr>
-          <w:ilvl w:val="0"/>
-          <w:numId w:val="1"/>
-        </w:numPr>
-        <w:rPr>
-          <w:strike/>
-        </w:rPr>
-      </w:pPr>
-      <w:r>
-        <w:rPr>
-          <w:strike/>
-        </w:rPr>
-        <w:t xml:space="preserve">På msdn används “Equality”, “LessThanOrEqual” etc som namn på operatorerna. Se </w:t>
-      </w:r>
-      <w:hyperlink r:id="rId7" w:history="1">
-        <w:r>
-          <w:rPr>
-            <w:rStyle w:val="Hyperlink"/>
-            <w:strike/>
-          </w:rPr>
-          <w:t>http://msdn.microsoft.com/en-us/library/643eft0t.aspx</w:t>
-        </w:r>
-      </w:hyperlink>
-    </w:p>
-    <w:p>
-      <w:pPr>
-        <w:pStyle w:val="ListParagraph"/>
-        <w:numPr>
-          <w:ilvl w:val="0"/>
-          <w:numId w:val="1"/>
-        </w:numPr>
-      </w:pPr>
-      <w:r>
+        <w:rPr>
+          <w:lang w:val="en-US"/>
+        </w:rPr>
+      </w:pPr>
+      <w:r>
+        <w:rPr>
+          <w:lang w:val="en-US"/>
+        </w:rPr>
         <w:t>FxCop</w:t>
       </w:r>
     </w:p>
@@ -998,26 +947,16 @@
           <w:numId w:val="3"/>
         </w:numPr>
         <w:rPr>
-          <w:lang w:val="en-US"/>
-        </w:rPr>
-      </w:pPr>
-      <w:r>
-        <w:rPr>
-          <w:lang w:val="en-US"/>
-        </w:rPr>
-        <w:t xml:space="preserve">a class which inherits from </w:t>
-      </w:r>
-      <w:r>
-        <w:rPr>
-          <w:lang w:val="en-US"/>
-        </w:rPr>
-        <w:t>System.Collections.Generic.Dictionary&lt;string, string&gt;</w:t>
-      </w:r>
-      <w:r>
-        <w:rPr>
-          <w:lang w:val="en-US"/>
-        </w:rPr>
-        <w:t xml:space="preserve"> shows up with all the methods of the base class, but without any slashdoc. (It’s not in the slashdoc file so no coding error.)</w:t>
+          <w:strike/>
+          <w:lang w:val="en-US"/>
+        </w:rPr>
+      </w:pPr>
+      <w:r>
+        <w:rPr>
+          <w:strike/>
+          <w:lang w:val="en-US"/>
+        </w:rPr>
+        <w:t>a class which inherits from System.Collections.Generic.Dictionary&lt;string, string&gt; shows up with all the methods of the base class, but without any slashdoc. (It’s not in the slashdoc file so no coding error.)</w:t>
       </w:r>
     </w:p>
     <w:p>
@@ -1028,22 +967,16 @@
           <w:numId w:val="3"/>
         </w:numPr>
         <w:rPr>
-          <w:lang w:val="en-US"/>
-        </w:rPr>
-      </w:pPr>
-      <w:r>
-        <w:rPr>
-          <w:lang w:val="en-US"/>
-        </w:rPr>
-        <w:t>this seems to ap</w:t>
-      </w:r>
-      <w:bookmarkStart w:id="0" w:name="_GoBack"/>
-      <w:bookmarkEnd w:id="0"/>
-      <w:r>
-        <w:rPr>
-          <w:lang w:val="en-US"/>
-        </w:rPr>
-        <w:t>ply to all inherited members. it could be worth trying a lookup of the base type in case the type itself doesn’t provide any slashdoc for it.</w:t>
+          <w:strike/>
+          <w:lang w:val="en-US"/>
+        </w:rPr>
+      </w:pPr>
+      <w:r>
+        <w:rPr>
+          <w:strike/>
+          <w:lang w:val="en-US"/>
+        </w:rPr>
+        <w:t>this seems to apply to all inherited members. it could be worth trying a lookup of the base type in case the type itself doesn’t provide any slashdoc for it.</w:t>
       </w:r>
     </w:p>
     <w:p>
@@ -1058,12 +991,16 @@
           <w:b/>
           <w:lang w:val="en-US"/>
         </w:rPr>
-        <w:lastRenderedPageBreak/>
         <w:t>Possible future extensions</w:t>
       </w:r>
     </w:p>
     <w:p>
       <w:pPr>
+        <w:pStyle w:val="ListParagraph"/>
+        <w:numPr>
+          <w:ilvl w:val="0"/>
+          <w:numId w:val="4"/>
+        </w:numPr>
         <w:rPr>
           <w:lang w:val="en-US"/>
         </w:rPr>
@@ -1074,7 +1011,7 @@
         </w:rPr>
         <w:t xml:space="preserve">support the slashdoc &lt;list&gt; tag? see </w:t>
       </w:r>
-      <w:hyperlink r:id="rId8" w:history="1">
+      <w:hyperlink r:id="rId7" w:history="1">
         <w:r>
           <w:rPr>
             <w:rStyle w:val="Hyperlink"/>
@@ -1135,15 +1072,58 @@
         <w:spacing w:after="0" w:line="240" w:lineRule="auto"/>
       </w:pPr>
       <w:r>
+        <w:lastRenderedPageBreak/>
         <w:t>add links for urls?</w:t>
       </w:r>
     </w:p>
     <w:p>
       <w:pPr>
-        <w:rPr>
-          <w:lang w:val="en-US"/>
-        </w:rPr>
-      </w:pPr>
+        <w:pStyle w:val="ListParagraph"/>
+        <w:numPr>
+          <w:ilvl w:val="0"/>
+          <w:numId w:val="2"/>
+        </w:numPr>
+        <w:autoSpaceDE w:val="0"/>
+        <w:autoSpaceDN w:val="0"/>
+        <w:adjustRightInd w:val="0"/>
+        <w:spacing w:after="0" w:line="240" w:lineRule="auto"/>
+        <w:rPr>
+          <w:lang w:val="en-US"/>
+        </w:rPr>
+      </w:pPr>
+      <w:r>
+        <w:rPr>
+          <w:lang w:val="en-US"/>
+        </w:rPr>
+        <w:t>inherit the slashdoc from the base class, if any</w:t>
+      </w:r>
+    </w:p>
+    <w:p>
+      <w:pPr>
+        <w:pStyle w:val="ListParagraph"/>
+        <w:numPr>
+          <w:ilvl w:val="0"/>
+          <w:numId w:val="2"/>
+        </w:numPr>
+        <w:rPr>
+          <w:lang w:val="en-US"/>
+        </w:rPr>
+      </w:pPr>
+      <w:r>
+        <w:rPr>
+          <w:lang w:val="en-US"/>
+        </w:rPr>
+        <w:t>shouldn’t have to read the slashdoc file twice!</w:t>
+      </w:r>
+    </w:p>
+    <w:p>
+      <w:pPr>
+        <w:rPr>
+          <w:lang w:val="en-US"/>
+        </w:rPr>
+      </w:pPr>
+      <w:bookmarkStart w:id="0" w:name="_GoBack"/>
+      <w:bookmarkEnd w:id="0"/>
     </w:p>
     <w:sectPr>
       <w:pgSz w:w="11906" w:h="16838"/>
@@ -1158,6 +1138,119 @@
 <file path=word/numbering.xml><?xml version="1.0" encoding="utf-8"?>
 <w:numbering xmlns:wpc="http://schemas.microsoft.com/office/word/2010/wordprocessingCanvas" xmlns:mc="http://schemas.openxmlformats.org/markup-compatibility/2006" xmlns:o="urn:schemas-microsoft-com:office:office" xmlns:r="http://schemas.openxmlformats.org/officeDocument/2006/relationships" xmlns:m="http://schemas.openxmlformats.org/officeDocument/2006/math" xmlns:v="urn:schemas-microsoft-com:vml" xmlns:wp14="http://schemas.microsoft.com/office/word/2010/wordprocessingDrawing" xmlns:wp="http://schemas.openxmlformats.org/drawingml/2006/wordprocessingDrawing" xmlns:w10="urn:schemas-microsoft-com:office:word" xmlns:w="http://schemas.openxmlformats.org/wordprocessingml/2006/main" xmlns:w14="http://schemas.microsoft.com/office/word/2010/wordml" xmlns:wpg="http://schemas.microsoft.com/office/word/2010/wordprocessingGroup" xmlns:wpi="http://schemas.microsoft.com/office/word/2010/wordprocessingInk" xmlns:wne="http://schemas.microsoft.com/office/word/2006/wordml" xmlns:wps="http://schemas.microsoft.com/office/word/2010/wordprocessingShape" mc:Ignorable="w14 wp14">
   <w:abstractNum w:abstractNumId="0">
+    <w:nsid w:val="12DC3EDA"/>
+    <w:multiLevelType w:val="hybridMultilevel"/>
+    <w:tmpl w:val="F97EF63A"/>
+    <w:lvl w:ilvl="0" w:tplc="041D0001">
+      <w:start w:val="1"/>
+      <w:numFmt w:val="bullet"/>
+      <w:lvlText w:val=""/>
+      <w:lvlJc w:val="left"/>
+      <w:pPr>
+        <w:ind w:left="720" w:hanging="360"/>
+      </w:pPr>
+      <w:rPr>
+        <w:rFonts w:ascii="Symbol" w:hAnsi="Symbol" w:hint="default"/>
+      </w:rPr>
+    </w:lvl>
+    <w:lvl w:ilvl="1" w:tplc="041D0003" w:tentative="1">
+      <w:start w:val="1"/>
+      <w:numFmt w:val="bullet"/>
+      <w:lvlText w:val="o"/>
+      <w:lvlJc w:val="left"/>
+      <w:pPr>
+        <w:ind w:left="1440" w:hanging="360"/>
+      </w:pPr>
+      <w:rPr>
+        <w:rFonts w:ascii="Courier New" w:hAnsi="Courier New" w:cs="Courier New" w:hint="default"/>
+      </w:rPr>
+    </w:lvl>
+    <w:lvl w:ilvl="2" w:tplc="041D0005" w:tentative="1">
+      <w:start w:val="1"/>
+      <w:numFmt w:val="bullet"/>
+      <w:lvlText w:val=""/>
+      <w:lvlJc w:val="left"/>
+      <w:pPr>
+        <w:ind w:left="2160" w:hanging="360"/>
+      </w:pPr>
+      <w:rPr>
+        <w:rFonts w:ascii="Wingdings" w:hAnsi="Wingdings" w:hint="default"/>
+      </w:rPr>
+    </w:lvl>
+    <w:lvl w:ilvl="3" w:tplc="041D0001" w:tentative="1">
+      <w:start w:val="1"/>
+      <w:numFmt w:val="bullet"/>
+      <w:lvlText w:val=""/>
+      <w:lvlJc w:val="left"/>
+      <w:pPr>
+        <w:ind w:left="2880" w:hanging="360"/>
+      </w:pPr>
+      <w:rPr>
+        <w:rFonts w:ascii="Symbol" w:hAnsi="Symbol" w:hint="default"/>
+      </w:rPr>
+    </w:lvl>
+    <w:lvl w:ilvl="4" w:tplc="041D0003" w:tentative="1">
+      <w:start w:val="1"/>
+      <w:numFmt w:val="bullet"/>
+      <w:lvlText w:val="o"/>
+      <w:lvlJc w:val="left"/>
+      <w:pPr>
+        <w:ind w:left="3600" w:hanging="360"/>
+      </w:pPr>
+      <w:rPr>
+        <w:rFonts w:ascii="Courier New" w:hAnsi="Courier New" w:cs="Courier New" w:hint="default"/>
+      </w:rPr>
+    </w:lvl>
+    <w:lvl w:ilvl="5" w:tplc="041D0005" w:tentative="1">
+      <w:start w:val="1"/>
+      <w:numFmt w:val="bullet"/>
+      <w:lvlText w:val=""/>
+      <w:lvlJc w:val="left"/>
+      <w:pPr>
+        <w:ind w:left="4320" w:hanging="360"/>
+      </w:pPr>
+      <w:rPr>
+        <w:rFonts w:ascii="Wingdings" w:hAnsi="Wingdings" w:hint="default"/>
+      </w:rPr>
+    </w:lvl>
+    <w:lvl w:ilvl="6" w:tplc="041D0001" w:tentative="1">
+      <w:start w:val="1"/>
+      <w:numFmt w:val="bullet"/>
+      <w:lvlText w:val=""/>
+      <w:lvlJc w:val="left"/>
+      <w:pPr>
+        <w:ind w:left="5040" w:hanging="360"/>
+      </w:pPr>
+      <w:rPr>
+        <w:rFonts w:ascii="Symbol" w:hAnsi="Symbol" w:hint="default"/>
+      </w:rPr>
+    </w:lvl>
+    <w:lvl w:ilvl="7" w:tplc="041D0003" w:tentative="1">
+      <w:start w:val="1"/>
+      <w:numFmt w:val="bullet"/>
+      <w:lvlText w:val="o"/>
+      <w:lvlJc w:val="left"/>
+      <w:pPr>
+        <w:ind w:left="5760" w:hanging="360"/>
+      </w:pPr>
+      <w:rPr>
+        <w:rFonts w:ascii="Courier New" w:hAnsi="Courier New" w:cs="Courier New" w:hint="default"/>
+      </w:rPr>
+    </w:lvl>
+    <w:lvl w:ilvl="8" w:tplc="041D0005" w:tentative="1">
+      <w:start w:val="1"/>
+      <w:numFmt w:val="bullet"/>
+      <w:lvlText w:val=""/>
+      <w:lvlJc w:val="left"/>
+      <w:pPr>
+        <w:ind w:left="6480" w:hanging="360"/>
+      </w:pPr>
+      <w:rPr>
+        <w:rFonts w:ascii="Wingdings" w:hAnsi="Wingdings" w:hint="default"/>
+      </w:rPr>
+    </w:lvl>
+  </w:abstractNum>
+  <w:abstractNum w:abstractNumId="1">
     <w:nsid w:val="25E91008"/>
     <w:multiLevelType w:val="hybridMultilevel"/>
     <w:tmpl w:val="70D04A9A"/>
@@ -1270,7 +1363,7 @@
       </w:rPr>
     </w:lvl>
   </w:abstractNum>
-  <w:abstractNum w:abstractNumId="1">
+  <w:abstractNum w:abstractNumId="2">
     <w:nsid w:val="4A4A4452"/>
     <w:multiLevelType w:val="hybridMultilevel"/>
     <w:tmpl w:val="932A37EC"/>
@@ -1287,7 +1380,7 @@
         <w:lang w:val="en-US"/>
       </w:rPr>
     </w:lvl>
-    <w:lvl w:ilvl="1" w:tplc="041D0003" w:tentative="1">
+    <w:lvl w:ilvl="1" w:tplc="041D0003">
       <w:start w:val="1"/>
       <w:numFmt w:val="bullet"/>
       <w:lvlText w:val="o"/>
@@ -1384,11 +1477,11 @@
       </w:rPr>
     </w:lvl>
   </w:abstractNum>
-  <w:abstractNum w:abstractNumId="2">
+  <w:abstractNum w:abstractNumId="3">
     <w:nsid w:val="77F8402C"/>
     <w:multiLevelType w:val="hybridMultilevel"/>
-    <w:tmpl w:val="369E96EA"/>
-    <w:lvl w:ilvl="0" w:tplc="F65A617E">
+    <w:tmpl w:val="58F2D602"/>
+    <w:lvl w:ilvl="0" w:tplc="C4D6F8D2">
       <w:start w:val="1"/>
       <w:numFmt w:val="bullet"/>
       <w:lvlText w:val=""/>
@@ -1398,7 +1491,7 @@
       </w:pPr>
       <w:rPr>
         <w:rFonts w:ascii="Symbol" w:hAnsi="Symbol" w:hint="default"/>
-        <w:lang w:val="en-US"/>
+        <w:lang w:val="sv-SE"/>
       </w:rPr>
     </w:lvl>
     <w:lvl w:ilvl="1" w:tplc="041D0003" w:tentative="1">
@@ -1499,12 +1592,15 @@
     </w:lvl>
   </w:abstractNum>
   <w:num w:numId="1">
+    <w:abstractNumId w:val="3"/>
+  </w:num>
+  <w:num w:numId="2">
     <w:abstractNumId w:val="2"/>
   </w:num>
-  <w:num w:numId="2">
+  <w:num w:numId="3">
     <w:abstractNumId w:val="1"/>
   </w:num>
-  <w:num w:numId="3">
+  <w:num w:numId="4">
     <w:abstractNumId w:val="0"/>
   </w:num>
 </w:numbering>
@@ -1673,6 +1769,7 @@
   <w:style w:type="character" w:default="1" w:styleId="DefaultParagraphFont">
     <w:name w:val="Default Paragraph Font"/>
     <w:uiPriority w:val="1"/>
+    <w:semiHidden/>
     <w:unhideWhenUsed/>
   </w:style>
   <w:style w:type="table" w:default="1" w:styleId="TableNormal">
@@ -1901,6 +1998,7 @@
   <w:style w:type="character" w:default="1" w:styleId="DefaultParagraphFont">
     <w:name w:val="Default Paragraph Font"/>
     <w:uiPriority w:val="1"/>
+    <w:semiHidden/>
     <w:unhideWhenUsed/>
   </w:style>
   <w:style w:type="table" w:default="1" w:styleId="TableNormal">

</xml_diff>

<commit_message>
Hiding trivial methods (ToString etc) also when overridden.
</commit_message>
<xml_diff>
--- a/NuDoc.docx
+++ b/NuDoc.docx
@@ -112,26 +112,8 @@
         <w:rPr>
           <w:lang w:val="en-US"/>
         </w:rPr>
-        <w:t xml:space="preserve">the trivial methods (Equals, GetHashCode, etc) are present when overridden. </w:t>
-      </w:r>
-      <w:r>
-        <w:rPr>
-          <w:lang w:val="en-US"/>
-        </w:rPr>
-        <w:t>They should be removed.</w:t>
-      </w:r>
-    </w:p>
-    <w:p>
-      <w:pPr>
-        <w:pStyle w:val="ListParagraph"/>
-        <w:numPr>
-          <w:ilvl w:val="0"/>
-          <w:numId w:val="3"/>
-        </w:numPr>
-        <w:rPr>
-          <w:lang w:val="en-US"/>
-        </w:rPr>
-      </w:pPr>
+        <w:t xml:space="preserve"> </w:t>
+      </w:r>
       <w:r>
         <w:rPr>
           <w:lang w:val="en-US"/>

</xml_diff>

<commit_message>
Added fallback for member-type slashdoc cref's.
</commit_message>
<xml_diff>
--- a/NuDoc.docx
+++ b/NuDoc.docx
@@ -81,81 +81,6 @@
           <w:lang w:val="en-US"/>
         </w:rPr>
       </w:pPr>
-    </w:p>
-    <w:p>
-      <w:pPr>
-        <w:rPr>
-          <w:b/>
-          <w:lang w:val="en-US"/>
-        </w:rPr>
-      </w:pPr>
-      <w:r>
-        <w:rPr>
-          <w:b/>
-          <w:lang w:val="en-US"/>
-        </w:rPr>
-        <w:t>Test run 2</w:t>
-      </w:r>
-    </w:p>
-    <w:p>
-      <w:pPr>
-        <w:pStyle w:val="ListParagraph"/>
-        <w:numPr>
-          <w:ilvl w:val="0"/>
-          <w:numId w:val="3"/>
-        </w:numPr>
-        <w:rPr>
-          <w:lang w:val="en-US"/>
-        </w:rPr>
-      </w:pPr>
-      <w:r>
-        <w:rPr>
-          <w:lang w:val="en-US"/>
-        </w:rPr>
-        <w:t xml:space="preserve"> </w:t>
-      </w:r>
-      <w:r>
-        <w:rPr>
-          <w:lang w:val="en-US"/>
-        </w:rPr>
-        <w:t>“</w:t>
-      </w:r>
-      <w:r>
-        <w:rPr>
-          <w:lang w:val="en-US"/>
-        </w:rPr>
-        <w:t>Provides data for the event.</w:t>
-      </w:r>
-      <w:r>
-        <w:rPr>
-          <w:lang w:val="en-US"/>
-        </w:rPr>
-        <w:t xml:space="preserve">” – was “Provides data for the </w:t>
-      </w:r>
-      <w:r>
-        <w:rPr>
-          <w:lang w:val="en-US"/>
-        </w:rPr>
-        <w:t>&lt;see cref="E:</w:t>
-      </w:r>
-      <w:r>
-        <w:rPr>
-          <w:lang w:val="en-US"/>
-        </w:rPr>
-        <w:t>TheClass</w:t>
-      </w:r>
-      <w:r>
-        <w:rPr>
-          <w:lang w:val="en-US"/>
-        </w:rPr>
-        <w:t>.Finished"/&gt;</w:t>
-      </w:r>
-      <w:r>
-        <w:rPr>
-          <w:lang w:val="en-US"/>
-        </w:rPr>
-        <w:t xml:space="preserve"> event.”; the simple but acceptable fix is to just remove the “E:”.</w:t>
-      </w:r>
     </w:p>
     <w:p>
       <w:pPr>

</xml_diff>